<commit_message>
Chat Log Project files
</commit_message>
<xml_diff>
--- a/Reports.docx
+++ b/Reports.docx
@@ -292,25 +292,31 @@
           <w:sz w:val="24"/>
           <w:szCs w:val="24"/>
         </w:rPr>
-        <w:t>chatting -with-</w:t>
-      </w:r>
-      <w:proofErr w:type="spellStart"/>
-      <w:r>
-        <w:rPr>
-          <w:rFonts w:ascii="Times New Roman" w:hAnsi="Times New Roman" w:cs="Times New Roman"/>
-          <w:sz w:val="24"/>
-          <w:szCs w:val="24"/>
-        </w:rPr>
-        <w:t>socketIO</w:t>
-      </w:r>
-      <w:proofErr w:type="spellEnd"/>
-      <w:r>
-        <w:rPr>
-          <w:rFonts w:ascii="Times New Roman" w:hAnsi="Times New Roman" w:cs="Times New Roman"/>
-          <w:sz w:val="24"/>
-          <w:szCs w:val="24"/>
-        </w:rPr>
-        <w:t>-project</w:t>
+        <w:t>Chat-Log</w:t>
+      </w:r>
+      <w:r>
+        <w:rPr>
+          <w:rFonts w:ascii="Times New Roman" w:hAnsi="Times New Roman" w:cs="Times New Roman"/>
+          <w:sz w:val="24"/>
+          <w:szCs w:val="24"/>
+        </w:rPr>
+        <w:t>-</w:t>
+      </w:r>
+      <w:r>
+        <w:rPr>
+          <w:rFonts w:ascii="Times New Roman" w:hAnsi="Times New Roman" w:cs="Times New Roman"/>
+          <w:sz w:val="24"/>
+          <w:szCs w:val="24"/>
+        </w:rPr>
+        <w:t>P</w:t>
+      </w:r>
+      <w:r>
+        <w:rPr>
+          <w:rFonts w:ascii="Times New Roman" w:hAnsi="Times New Roman" w:cs="Times New Roman"/>
+          <w:sz w:val="24"/>
+          <w:szCs w:val="24"/>
+        </w:rPr>
+        <w:t>roject</w:t>
       </w:r>
       <w:r>
         <w:rPr>
@@ -370,23 +376,7 @@
           <w:sz w:val="24"/>
           <w:szCs w:val="24"/>
         </w:rPr>
-        <w:t>Socket-IO</w:t>
-      </w:r>
-      <w:r>
-        <w:rPr>
-          <w:rFonts w:ascii="Times New Roman" w:hAnsi="Times New Roman" w:cs="Times New Roman"/>
-          <w:sz w:val="24"/>
-          <w:szCs w:val="24"/>
-        </w:rPr>
-        <w:t>-Project</w:t>
-      </w:r>
-      <w:r>
-        <w:rPr>
-          <w:rFonts w:ascii="Times New Roman" w:hAnsi="Times New Roman" w:cs="Times New Roman"/>
-          <w:sz w:val="24"/>
-          <w:szCs w:val="24"/>
-        </w:rPr>
-        <w:t>-Updated</w:t>
+        <w:t>Chat-Log-Project</w:t>
       </w:r>
       <w:r>
         <w:rPr>
@@ -766,31 +756,31 @@
           <w:sz w:val="24"/>
           <w:szCs w:val="24"/>
         </w:rPr>
-        <w:t xml:space="preserve">The </w:t>
-      </w:r>
-      <w:r>
-        <w:rPr>
-          <w:rFonts w:ascii="Times New Roman" w:hAnsi="Times New Roman" w:cs="Times New Roman"/>
-          <w:sz w:val="24"/>
-          <w:szCs w:val="24"/>
-        </w:rPr>
-        <w:t>Chatting-With-Socket</w:t>
-      </w:r>
-      <w:r>
-        <w:rPr>
-          <w:rFonts w:ascii="Times New Roman" w:hAnsi="Times New Roman" w:cs="Times New Roman"/>
-          <w:sz w:val="24"/>
-          <w:szCs w:val="24"/>
-        </w:rPr>
-        <w:t>-</w:t>
-      </w:r>
-      <w:r>
-        <w:rPr>
-          <w:rFonts w:ascii="Times New Roman" w:hAnsi="Times New Roman" w:cs="Times New Roman"/>
-          <w:sz w:val="24"/>
-          <w:szCs w:val="24"/>
-        </w:rPr>
-        <w:t xml:space="preserve">App </w:t>
+        <w:t>The</w:t>
+      </w:r>
+      <w:r>
+        <w:rPr>
+          <w:rFonts w:ascii="Times New Roman" w:hAnsi="Times New Roman" w:cs="Times New Roman"/>
+          <w:sz w:val="24"/>
+          <w:szCs w:val="24"/>
+        </w:rPr>
+        <w:t xml:space="preserve"> </w:t>
+      </w:r>
+      <w:r>
+        <w:rPr>
+          <w:rFonts w:ascii="Times New Roman" w:hAnsi="Times New Roman" w:cs="Times New Roman"/>
+          <w:sz w:val="24"/>
+          <w:szCs w:val="24"/>
+        </w:rPr>
+        <w:t>Chat-Log-Project</w:t>
+      </w:r>
+      <w:r>
+        <w:rPr>
+          <w:rFonts w:ascii="Times New Roman" w:hAnsi="Times New Roman" w:cs="Times New Roman"/>
+          <w:sz w:val="24"/>
+          <w:szCs w:val="24"/>
+        </w:rPr>
+        <w:t xml:space="preserve"> </w:t>
       </w:r>
       <w:r>
         <w:rPr>
@@ -958,7 +948,23 @@
           <w:sz w:val="24"/>
           <w:szCs w:val="24"/>
         </w:rPr>
-        <w:t>Node.JS</w:t>
+        <w:t>Node</w:t>
+      </w:r>
+      <w:r>
+        <w:rPr>
+          <w:rFonts w:ascii="Times New Roman" w:hAnsi="Times New Roman" w:cs="Times New Roman"/>
+          <w:sz w:val="24"/>
+          <w:szCs w:val="24"/>
+        </w:rPr>
+        <w:t xml:space="preserve"> </w:t>
+      </w:r>
+      <w:r>
+        <w:rPr>
+          <w:rFonts w:ascii="Times New Roman" w:hAnsi="Times New Roman" w:cs="Times New Roman"/>
+          <w:sz w:val="24"/>
+          <w:szCs w:val="24"/>
+        </w:rPr>
+        <w:t>JS</w:t>
       </w:r>
       <w:r>
         <w:rPr>
@@ -974,15 +980,31 @@
           <w:sz w:val="24"/>
           <w:szCs w:val="24"/>
         </w:rPr>
-        <w:t xml:space="preserve"> HTML, an</w:t>
-      </w:r>
-      <w:r>
-        <w:rPr>
-          <w:rFonts w:ascii="Times New Roman" w:hAnsi="Times New Roman" w:cs="Times New Roman"/>
-          <w:sz w:val="24"/>
-          <w:szCs w:val="24"/>
-        </w:rPr>
-        <w:t xml:space="preserve">d JavaScript. </w:t>
+        <w:t xml:space="preserve"> HTML,</w:t>
+      </w:r>
+      <w:r>
+        <w:rPr>
+          <w:rFonts w:ascii="Times New Roman" w:hAnsi="Times New Roman" w:cs="Times New Roman"/>
+          <w:sz w:val="24"/>
+          <w:szCs w:val="24"/>
+        </w:rPr>
+        <w:t xml:space="preserve"> JavaScript</w:t>
+      </w:r>
+      <w:r>
+        <w:rPr>
+          <w:rFonts w:ascii="Times New Roman" w:hAnsi="Times New Roman" w:cs="Times New Roman"/>
+          <w:sz w:val="24"/>
+          <w:szCs w:val="24"/>
+        </w:rPr>
+        <w:t>, and MongoDB</w:t>
+      </w:r>
+      <w:r>
+        <w:rPr>
+          <w:rFonts w:ascii="Times New Roman" w:hAnsi="Times New Roman" w:cs="Times New Roman"/>
+          <w:sz w:val="24"/>
+          <w:szCs w:val="24"/>
+        </w:rPr>
+        <w:t xml:space="preserve">. </w:t>
       </w:r>
       <w:r>
         <w:rPr>
@@ -1002,26 +1024,16 @@
           <w:szCs w:val="24"/>
         </w:rPr>
       </w:pPr>
-    </w:p>
-    <w:p>
-      <w:pPr>
-        <w:pStyle w:val="ListParagraph"/>
-        <w:rPr>
-          <w:rFonts w:ascii="Times New Roman" w:hAnsi="Times New Roman" w:cs="Times New Roman"/>
-          <w:sz w:val="24"/>
-          <w:szCs w:val="24"/>
-        </w:rPr>
-      </w:pPr>
       <w:r>
         <w:rPr>
           <w:noProof/>
         </w:rPr>
         <w:lastRenderedPageBreak/>
         <w:drawing>
-          <wp:inline distT="0" distB="0" distL="0" distR="0" wp14:anchorId="03B0C162" wp14:editId="77EEA76B">
-            <wp:extent cx="5895975" cy="3240405"/>
-            <wp:effectExtent l="0" t="0" r="9525" b="0"/>
-            <wp:docPr id="12" name="Picture 12"/>
+          <wp:inline distT="0" distB="0" distL="0" distR="0" wp14:anchorId="7C231CFA" wp14:editId="7A37ADF3">
+            <wp:extent cx="5943600" cy="3590290"/>
+            <wp:effectExtent l="0" t="0" r="0" b="0"/>
+            <wp:docPr id="4" name="Picture 4"/>
             <wp:cNvGraphicFramePr>
               <a:graphicFrameLocks xmlns:a="http://schemas.openxmlformats.org/drawingml/2006/main" noChangeAspect="1"/>
             </wp:cNvGraphicFramePr>
@@ -1029,7 +1041,7 @@
               <a:graphicData uri="http://schemas.openxmlformats.org/drawingml/2006/picture">
                 <pic:pic xmlns:pic="http://schemas.openxmlformats.org/drawingml/2006/picture">
                   <pic:nvPicPr>
-                    <pic:cNvPr id="0" name="Picture 7"/>
+                    <pic:cNvPr id="0" name="Picture 4"/>
                     <pic:cNvPicPr>
                       <a:picLocks noChangeAspect="1" noChangeArrowheads="1"/>
                     </pic:cNvPicPr>
@@ -1050,7 +1062,7 @@
                   <pic:spPr bwMode="auto">
                     <a:xfrm>
                       <a:off x="0" y="0"/>
-                      <a:ext cx="5895975" cy="3240405"/>
+                      <a:ext cx="5943600" cy="3590290"/>
                     </a:xfrm>
                     <a:prstGeom prst="rect">
                       <a:avLst/>
@@ -1071,10 +1083,10 @@
           <w:noProof/>
         </w:rPr>
         <w:drawing>
-          <wp:inline distT="0" distB="0" distL="0" distR="0" wp14:anchorId="2EF782ED" wp14:editId="01760476">
+          <wp:inline distT="0" distB="0" distL="0" distR="0" wp14:anchorId="6A1B8A68" wp14:editId="5629565A">
             <wp:extent cx="5943600" cy="3340735"/>
             <wp:effectExtent l="0" t="0" r="0" b="0"/>
-            <wp:docPr id="11" name="Picture 11"/>
+            <wp:docPr id="3" name="Picture 3"/>
             <wp:cNvGraphicFramePr>
               <a:graphicFrameLocks xmlns:a="http://schemas.openxmlformats.org/drawingml/2006/main" noChangeAspect="1"/>
             </wp:cNvGraphicFramePr>
@@ -1082,7 +1094,7 @@
               <a:graphicData uri="http://schemas.openxmlformats.org/drawingml/2006/picture">
                 <pic:pic xmlns:pic="http://schemas.openxmlformats.org/drawingml/2006/picture">
                   <pic:nvPicPr>
-                    <pic:cNvPr id="0" name="Picture 6"/>
+                    <pic:cNvPr id="0" name="Picture 3"/>
                     <pic:cNvPicPr>
                       <a:picLocks noChangeAspect="1" noChangeArrowheads="1"/>
                     </pic:cNvPicPr>
@@ -1125,10 +1137,10 @@
         </w:rPr>
         <w:lastRenderedPageBreak/>
         <w:drawing>
-          <wp:inline distT="0" distB="0" distL="0" distR="0" wp14:anchorId="68668C05" wp14:editId="6663BDA9">
+          <wp:inline distT="0" distB="0" distL="0" distR="0" wp14:anchorId="3D99A973" wp14:editId="2FCB1698">
             <wp:extent cx="5943600" cy="3340735"/>
             <wp:effectExtent l="0" t="0" r="0" b="0"/>
-            <wp:docPr id="10" name="Picture 10"/>
+            <wp:docPr id="2" name="Picture 2"/>
             <wp:cNvGraphicFramePr>
               <a:graphicFrameLocks xmlns:a="http://schemas.openxmlformats.org/drawingml/2006/main" noChangeAspect="1"/>
             </wp:cNvGraphicFramePr>
@@ -1136,7 +1148,7 @@
               <a:graphicData uri="http://schemas.openxmlformats.org/drawingml/2006/picture">
                 <pic:pic xmlns:pic="http://schemas.openxmlformats.org/drawingml/2006/picture">
                   <pic:nvPicPr>
-                    <pic:cNvPr id="0" name="Picture 5"/>
+                    <pic:cNvPr id="0" name="Picture 2"/>
                     <pic:cNvPicPr>
                       <a:picLocks noChangeAspect="1" noChangeArrowheads="1"/>
                     </pic:cNvPicPr>
@@ -1178,10 +1190,10 @@
           <w:noProof/>
         </w:rPr>
         <w:drawing>
-          <wp:inline distT="0" distB="0" distL="0" distR="0" wp14:anchorId="4116986C" wp14:editId="32E5C16D">
-            <wp:extent cx="5943600" cy="3340735"/>
-            <wp:effectExtent l="0" t="0" r="0" b="0"/>
-            <wp:docPr id="9" name="Picture 9"/>
+          <wp:inline distT="0" distB="0" distL="0" distR="0" wp14:anchorId="4B06694F" wp14:editId="358521E4">
+            <wp:extent cx="5943600" cy="3362325"/>
+            <wp:effectExtent l="0" t="0" r="0" b="9525"/>
+            <wp:docPr id="1" name="Picture 1"/>
             <wp:cNvGraphicFramePr>
               <a:graphicFrameLocks xmlns:a="http://schemas.openxmlformats.org/drawingml/2006/main" noChangeAspect="1"/>
             </wp:cNvGraphicFramePr>
@@ -1189,7 +1201,7 @@
               <a:graphicData uri="http://schemas.openxmlformats.org/drawingml/2006/picture">
                 <pic:pic xmlns:pic="http://schemas.openxmlformats.org/drawingml/2006/picture">
                   <pic:nvPicPr>
-                    <pic:cNvPr id="0" name="Picture 4"/>
+                    <pic:cNvPr id="0" name="Picture 1"/>
                     <pic:cNvPicPr>
                       <a:picLocks noChangeAspect="1" noChangeArrowheads="1"/>
                     </pic:cNvPicPr>
@@ -1210,7 +1222,7 @@
                   <pic:spPr bwMode="auto">
                     <a:xfrm>
                       <a:off x="0" y="0"/>
-                      <a:ext cx="5943600" cy="3340735"/>
+                      <a:ext cx="5943600" cy="3362325"/>
                     </a:xfrm>
                     <a:prstGeom prst="rect">
                       <a:avLst/>
@@ -1226,16 +1238,36 @@
           </wp:inline>
         </w:drawing>
       </w:r>
+    </w:p>
+    <w:p>
+      <w:pPr>
+        <w:pStyle w:val="ListParagraph"/>
+        <w:rPr>
+          <w:rFonts w:ascii="Times New Roman" w:hAnsi="Times New Roman" w:cs="Times New Roman"/>
+          <w:sz w:val="24"/>
+          <w:szCs w:val="24"/>
+        </w:rPr>
+      </w:pPr>
+    </w:p>
+    <w:p>
+      <w:pPr>
+        <w:pStyle w:val="ListParagraph"/>
+        <w:rPr>
+          <w:rFonts w:ascii="Times New Roman" w:hAnsi="Times New Roman" w:cs="Times New Roman"/>
+          <w:sz w:val="24"/>
+          <w:szCs w:val="24"/>
+        </w:rPr>
+      </w:pPr>
       <w:r>
         <w:rPr>
           <w:noProof/>
         </w:rPr>
         <w:lastRenderedPageBreak/>
         <w:drawing>
-          <wp:inline distT="0" distB="0" distL="0" distR="0" wp14:anchorId="1AE243B3" wp14:editId="495B7ACA">
+          <wp:inline distT="0" distB="0" distL="0" distR="0" wp14:anchorId="5DE93F6A" wp14:editId="78DA44C7">
             <wp:extent cx="5943600" cy="3340735"/>
             <wp:effectExtent l="0" t="0" r="0" b="0"/>
-            <wp:docPr id="8" name="Picture 8"/>
+            <wp:docPr id="16" name="Picture 16"/>
             <wp:cNvGraphicFramePr>
               <a:graphicFrameLocks xmlns:a="http://schemas.openxmlformats.org/drawingml/2006/main" noChangeAspect="1"/>
             </wp:cNvGraphicFramePr>
@@ -1243,7 +1275,7 @@
               <a:graphicData uri="http://schemas.openxmlformats.org/drawingml/2006/picture">
                 <pic:pic xmlns:pic="http://schemas.openxmlformats.org/drawingml/2006/picture">
                   <pic:nvPicPr>
-                    <pic:cNvPr id="0" name="Picture 3"/>
+                    <pic:cNvPr id="0" name="Picture 11"/>
                     <pic:cNvPicPr>
                       <a:picLocks noChangeAspect="1" noChangeArrowheads="1"/>
                     </pic:cNvPicPr>
@@ -1285,10 +1317,10 @@
           <w:noProof/>
         </w:rPr>
         <w:drawing>
-          <wp:inline distT="0" distB="0" distL="0" distR="0" wp14:anchorId="754BE30B" wp14:editId="274EC195">
+          <wp:inline distT="0" distB="0" distL="0" distR="0" wp14:anchorId="5832A0EB" wp14:editId="7F1F14DB">
             <wp:extent cx="5943600" cy="3340735"/>
             <wp:effectExtent l="0" t="0" r="0" b="0"/>
-            <wp:docPr id="7" name="Picture 7"/>
+            <wp:docPr id="15" name="Picture 15"/>
             <wp:cNvGraphicFramePr>
               <a:graphicFrameLocks xmlns:a="http://schemas.openxmlformats.org/drawingml/2006/main" noChangeAspect="1"/>
             </wp:cNvGraphicFramePr>
@@ -1296,7 +1328,7 @@
               <a:graphicData uri="http://schemas.openxmlformats.org/drawingml/2006/picture">
                 <pic:pic xmlns:pic="http://schemas.openxmlformats.org/drawingml/2006/picture">
                   <pic:nvPicPr>
-                    <pic:cNvPr id="0" name="Picture 2"/>
+                    <pic:cNvPr id="0" name="Picture 10"/>
                     <pic:cNvPicPr>
                       <a:picLocks noChangeAspect="1" noChangeArrowheads="1"/>
                     </pic:cNvPicPr>
@@ -1339,10 +1371,10 @@
         </w:rPr>
         <w:lastRenderedPageBreak/>
         <w:drawing>
-          <wp:inline distT="0" distB="0" distL="0" distR="0" wp14:anchorId="7B5225F6" wp14:editId="3B8B1538">
-            <wp:extent cx="5943600" cy="3341370"/>
+          <wp:inline distT="0" distB="0" distL="0" distR="0" wp14:anchorId="2954484A" wp14:editId="382DAB42">
+            <wp:extent cx="5943600" cy="3340735"/>
             <wp:effectExtent l="0" t="0" r="0" b="0"/>
-            <wp:docPr id="6" name="Picture 6"/>
+            <wp:docPr id="5" name="Picture 5"/>
             <wp:cNvGraphicFramePr>
               <a:graphicFrameLocks xmlns:a="http://schemas.openxmlformats.org/drawingml/2006/main" noChangeAspect="1"/>
             </wp:cNvGraphicFramePr>
@@ -1350,87 +1382,13 @@
               <a:graphicData uri="http://schemas.openxmlformats.org/drawingml/2006/picture">
                 <pic:pic xmlns:pic="http://schemas.openxmlformats.org/drawingml/2006/picture">
                   <pic:nvPicPr>
-                    <pic:cNvPr id="0" name="Picture 1"/>
+                    <pic:cNvPr id="0" name="Picture 9"/>
                     <pic:cNvPicPr>
                       <a:picLocks noChangeAspect="1" noChangeArrowheads="1"/>
                     </pic:cNvPicPr>
                   </pic:nvPicPr>
                   <pic:blipFill>
                     <a:blip r:embed="rId11">
-                      <a:extLst>
-                        <a:ext uri="{28A0092B-C50C-407E-A947-70E740481C1C}">
-                          <a14:useLocalDpi xmlns:a14="http://schemas.microsoft.com/office/drawing/2010/main" val="0"/>
-                        </a:ext>
-                      </a:extLst>
-                    </a:blip>
-                    <a:srcRect/>
-                    <a:stretch>
-                      <a:fillRect/>
-                    </a:stretch>
-                  </pic:blipFill>
-                  <pic:spPr bwMode="auto">
-                    <a:xfrm>
-                      <a:off x="0" y="0"/>
-                      <a:ext cx="5943600" cy="3341370"/>
-                    </a:xfrm>
-                    <a:prstGeom prst="rect">
-                      <a:avLst/>
-                    </a:prstGeom>
-                    <a:noFill/>
-                    <a:ln>
-                      <a:noFill/>
-                    </a:ln>
-                  </pic:spPr>
-                </pic:pic>
-              </a:graphicData>
-            </a:graphic>
-          </wp:inline>
-        </w:drawing>
-      </w:r>
-    </w:p>
-    <w:p>
-      <w:pPr>
-        <w:pStyle w:val="ListParagraph"/>
-        <w:rPr>
-          <w:rFonts w:ascii="Times New Roman" w:hAnsi="Times New Roman" w:cs="Times New Roman"/>
-          <w:sz w:val="24"/>
-          <w:szCs w:val="24"/>
-        </w:rPr>
-      </w:pPr>
-    </w:p>
-    <w:p>
-      <w:pPr>
-        <w:pStyle w:val="ListParagraph"/>
-        <w:rPr>
-          <w:rFonts w:ascii="Times New Roman" w:hAnsi="Times New Roman" w:cs="Times New Roman"/>
-          <w:sz w:val="24"/>
-          <w:szCs w:val="24"/>
-        </w:rPr>
-      </w:pPr>
-      <w:r>
-        <w:rPr>
-          <w:noProof/>
-        </w:rPr>
-        <w:lastRenderedPageBreak/>
-        <w:drawing>
-          <wp:inline distT="0" distB="0" distL="0" distR="0" wp14:anchorId="75C305FE" wp14:editId="6AE28A2D">
-            <wp:extent cx="5943600" cy="3340735"/>
-            <wp:effectExtent l="0" t="0" r="0" b="0"/>
-            <wp:docPr id="22" name="Picture 22"/>
-            <wp:cNvGraphicFramePr>
-              <a:graphicFrameLocks xmlns:a="http://schemas.openxmlformats.org/drawingml/2006/main" noChangeAspect="1"/>
-            </wp:cNvGraphicFramePr>
-            <a:graphic xmlns:a="http://schemas.openxmlformats.org/drawingml/2006/main">
-              <a:graphicData uri="http://schemas.openxmlformats.org/drawingml/2006/picture">
-                <pic:pic xmlns:pic="http://schemas.openxmlformats.org/drawingml/2006/picture">
-                  <pic:nvPicPr>
-                    <pic:cNvPr id="0" name="Picture 18"/>
-                    <pic:cNvPicPr>
-                      <a:picLocks noChangeAspect="1" noChangeArrowheads="1"/>
-                    </pic:cNvPicPr>
-                  </pic:nvPicPr>
-                  <pic:blipFill>
-                    <a:blip r:embed="rId12">
                       <a:extLst>
                         <a:ext uri="{28A0092B-C50C-407E-A947-70E740481C1C}">
                           <a14:useLocalDpi xmlns:a14="http://schemas.microsoft.com/office/drawing/2010/main" val="0"/>
@@ -1461,176 +1419,6 @@
           </wp:inline>
         </w:drawing>
       </w:r>
-      <w:r>
-        <w:rPr>
-          <w:noProof/>
-        </w:rPr>
-        <w:drawing>
-          <wp:inline distT="0" distB="0" distL="0" distR="0" wp14:anchorId="55C9CE38" wp14:editId="3DB490EB">
-            <wp:extent cx="5943600" cy="3340735"/>
-            <wp:effectExtent l="0" t="0" r="0" b="0"/>
-            <wp:docPr id="21" name="Picture 21"/>
-            <wp:cNvGraphicFramePr>
-              <a:graphicFrameLocks xmlns:a="http://schemas.openxmlformats.org/drawingml/2006/main" noChangeAspect="1"/>
-            </wp:cNvGraphicFramePr>
-            <a:graphic xmlns:a="http://schemas.openxmlformats.org/drawingml/2006/main">
-              <a:graphicData uri="http://schemas.openxmlformats.org/drawingml/2006/picture">
-                <pic:pic xmlns:pic="http://schemas.openxmlformats.org/drawingml/2006/picture">
-                  <pic:nvPicPr>
-                    <pic:cNvPr id="0" name="Picture 17"/>
-                    <pic:cNvPicPr>
-                      <a:picLocks noChangeAspect="1" noChangeArrowheads="1"/>
-                    </pic:cNvPicPr>
-                  </pic:nvPicPr>
-                  <pic:blipFill>
-                    <a:blip r:embed="rId13">
-                      <a:extLst>
-                        <a:ext uri="{28A0092B-C50C-407E-A947-70E740481C1C}">
-                          <a14:useLocalDpi xmlns:a14="http://schemas.microsoft.com/office/drawing/2010/main" val="0"/>
-                        </a:ext>
-                      </a:extLst>
-                    </a:blip>
-                    <a:srcRect/>
-                    <a:stretch>
-                      <a:fillRect/>
-                    </a:stretch>
-                  </pic:blipFill>
-                  <pic:spPr bwMode="auto">
-                    <a:xfrm>
-                      <a:off x="0" y="0"/>
-                      <a:ext cx="5943600" cy="3340735"/>
-                    </a:xfrm>
-                    <a:prstGeom prst="rect">
-                      <a:avLst/>
-                    </a:prstGeom>
-                    <a:noFill/>
-                    <a:ln>
-                      <a:noFill/>
-                    </a:ln>
-                  </pic:spPr>
-                </pic:pic>
-              </a:graphicData>
-            </a:graphic>
-          </wp:inline>
-        </w:drawing>
-      </w:r>
-      <w:r>
-        <w:rPr>
-          <w:noProof/>
-        </w:rPr>
-        <w:lastRenderedPageBreak/>
-        <w:drawing>
-          <wp:inline distT="0" distB="0" distL="0" distR="0" wp14:anchorId="39F91861" wp14:editId="68F06493">
-            <wp:extent cx="5943600" cy="3340735"/>
-            <wp:effectExtent l="0" t="0" r="0" b="0"/>
-            <wp:docPr id="14" name="Picture 14"/>
-            <wp:cNvGraphicFramePr>
-              <a:graphicFrameLocks xmlns:a="http://schemas.openxmlformats.org/drawingml/2006/main" noChangeAspect="1"/>
-            </wp:cNvGraphicFramePr>
-            <a:graphic xmlns:a="http://schemas.openxmlformats.org/drawingml/2006/main">
-              <a:graphicData uri="http://schemas.openxmlformats.org/drawingml/2006/picture">
-                <pic:pic xmlns:pic="http://schemas.openxmlformats.org/drawingml/2006/picture">
-                  <pic:nvPicPr>
-                    <pic:cNvPr id="0" name="Picture 16"/>
-                    <pic:cNvPicPr>
-                      <a:picLocks noChangeAspect="1" noChangeArrowheads="1"/>
-                    </pic:cNvPicPr>
-                  </pic:nvPicPr>
-                  <pic:blipFill>
-                    <a:blip r:embed="rId14">
-                      <a:extLst>
-                        <a:ext uri="{28A0092B-C50C-407E-A947-70E740481C1C}">
-                          <a14:useLocalDpi xmlns:a14="http://schemas.microsoft.com/office/drawing/2010/main" val="0"/>
-                        </a:ext>
-                      </a:extLst>
-                    </a:blip>
-                    <a:srcRect/>
-                    <a:stretch>
-                      <a:fillRect/>
-                    </a:stretch>
-                  </pic:blipFill>
-                  <pic:spPr bwMode="auto">
-                    <a:xfrm>
-                      <a:off x="0" y="0"/>
-                      <a:ext cx="5943600" cy="3340735"/>
-                    </a:xfrm>
-                    <a:prstGeom prst="rect">
-                      <a:avLst/>
-                    </a:prstGeom>
-                    <a:noFill/>
-                    <a:ln>
-                      <a:noFill/>
-                    </a:ln>
-                  </pic:spPr>
-                </pic:pic>
-              </a:graphicData>
-            </a:graphic>
-          </wp:inline>
-        </w:drawing>
-      </w:r>
-      <w:r>
-        <w:rPr>
-          <w:noProof/>
-        </w:rPr>
-        <w:drawing>
-          <wp:inline distT="0" distB="0" distL="0" distR="0" wp14:anchorId="24291981" wp14:editId="1281397D">
-            <wp:extent cx="5943600" cy="3340735"/>
-            <wp:effectExtent l="0" t="0" r="0" b="0"/>
-            <wp:docPr id="13" name="Picture 13"/>
-            <wp:cNvGraphicFramePr>
-              <a:graphicFrameLocks xmlns:a="http://schemas.openxmlformats.org/drawingml/2006/main" noChangeAspect="1"/>
-            </wp:cNvGraphicFramePr>
-            <a:graphic xmlns:a="http://schemas.openxmlformats.org/drawingml/2006/main">
-              <a:graphicData uri="http://schemas.openxmlformats.org/drawingml/2006/picture">
-                <pic:pic xmlns:pic="http://schemas.openxmlformats.org/drawingml/2006/picture">
-                  <pic:nvPicPr>
-                    <pic:cNvPr id="0" name="Picture 15"/>
-                    <pic:cNvPicPr>
-                      <a:picLocks noChangeAspect="1" noChangeArrowheads="1"/>
-                    </pic:cNvPicPr>
-                  </pic:nvPicPr>
-                  <pic:blipFill>
-                    <a:blip r:embed="rId15">
-                      <a:extLst>
-                        <a:ext uri="{28A0092B-C50C-407E-A947-70E740481C1C}">
-                          <a14:useLocalDpi xmlns:a14="http://schemas.microsoft.com/office/drawing/2010/main" val="0"/>
-                        </a:ext>
-                      </a:extLst>
-                    </a:blip>
-                    <a:srcRect/>
-                    <a:stretch>
-                      <a:fillRect/>
-                    </a:stretch>
-                  </pic:blipFill>
-                  <pic:spPr bwMode="auto">
-                    <a:xfrm>
-                      <a:off x="0" y="0"/>
-                      <a:ext cx="5943600" cy="3340735"/>
-                    </a:xfrm>
-                    <a:prstGeom prst="rect">
-                      <a:avLst/>
-                    </a:prstGeom>
-                    <a:noFill/>
-                    <a:ln>
-                      <a:noFill/>
-                    </a:ln>
-                  </pic:spPr>
-                </pic:pic>
-              </a:graphicData>
-            </a:graphic>
-          </wp:inline>
-        </w:drawing>
-      </w:r>
-    </w:p>
-    <w:p>
-      <w:pPr>
-        <w:pStyle w:val="ListParagraph"/>
-        <w:rPr>
-          <w:rFonts w:ascii="Times New Roman" w:hAnsi="Times New Roman" w:cs="Times New Roman"/>
-          <w:sz w:val="24"/>
-          <w:szCs w:val="24"/>
-        </w:rPr>
-      </w:pPr>
     </w:p>
     <w:sectPr>
       <w:pgSz w:w="12240" w:h="15840"/>

</xml_diff>